<commit_message>
Testing commiting .docx changes.
</commit_message>
<xml_diff>
--- a/test-Doc.docx
+++ b/test-Doc.docx
@@ -6,16 +6,14 @@
       <w:r>
         <w:t xml:space="preserve">Test </w:t>
       </w:r>
-      <w:proofErr w:type="spellStart"/>
       <w:r>
-        <w:t>github</w:t>
+        <w:t>GitHub</w:t>
       </w:r>
-      <w:proofErr w:type="spellEnd"/>
+      <w:bookmarkStart w:id="0" w:name="_GoBack"/>
+      <w:bookmarkEnd w:id="0"/>
       <w:r>
         <w:t xml:space="preserve"> repo using a Word doc.</w:t>
       </w:r>
-      <w:bookmarkStart w:id="0" w:name="_GoBack"/>
-      <w:bookmarkEnd w:id="0"/>
     </w:p>
     <w:sectPr>
       <w:pgSz w:w="12240" w:h="15840"/>

</xml_diff>

<commit_message>
Added a new comment in the doc.
</commit_message>
<xml_diff>
--- a/test-Doc.docx
+++ b/test-Doc.docx
@@ -9,11 +9,16 @@
       <w:r>
         <w:t>GitHub</w:t>
       </w:r>
-      <w:bookmarkStart w:id="0" w:name="_GoBack"/>
-      <w:bookmarkEnd w:id="0"/>
       <w:r>
         <w:t xml:space="preserve"> repo using a Word doc.</w:t>
       </w:r>
+    </w:p>
+    <w:p>
+      <w:r>
+        <w:t>This is a totally new comment.</w:t>
+      </w:r>
+      <w:bookmarkStart w:id="0" w:name="_GoBack"/>
+      <w:bookmarkEnd w:id="0"/>
     </w:p>
     <w:sectPr>
       <w:pgSz w:w="12240" w:h="15840"/>

</xml_diff>

<commit_message>
Added comment after removing gorilla account for lmiksa as collaborator.
</commit_message>
<xml_diff>
--- a/test-Doc.docx
+++ b/test-Doc.docx
@@ -16,6 +16,19 @@
     <w:p>
       <w:r>
         <w:t>This is a totally new comment.</w:t>
+      </w:r>
+    </w:p>
+    <w:p>
+      <w:r>
+        <w:t xml:space="preserve">This is yet another comment. This comment should not make into the repo b/c </w:t>
+      </w:r>
+      <w:proofErr w:type="spellStart"/>
+      <w:r>
+        <w:t>lmiksa-gorillagroup</w:t>
+      </w:r>
+      <w:proofErr w:type="spellEnd"/>
+      <w:r>
+        <w:t xml:space="preserve"> is no longer a collaborator.</w:t>
       </w:r>
       <w:bookmarkStart w:id="0" w:name="_GoBack"/>
       <w:bookmarkEnd w:id="0"/>

</xml_diff>